<commit_message>
docs: created UML diagram for analysis
</commit_message>
<xml_diff>
--- a/Analisis de programa.docx
+++ b/Analisis de programa.docx
@@ -1263,19 +1263,7 @@
               <w:rPr>
                 <w:rFonts w:ascii="Cambria" w:eastAsia="Cambria" w:hAnsi="Cambria" w:cs="Cambria"/>
               </w:rPr>
-              <w:t xml:space="preserve">Esta clase hereda de </w:t>
-            </w:r>
-            <w:r>
-              <w:rPr>
-                <w:rFonts w:ascii="Cambria" w:eastAsia="Cambria" w:hAnsi="Cambria" w:cs="Cambria"/>
-              </w:rPr>
-              <w:t>Enemigo</w:t>
-            </w:r>
-            <w:r>
-              <w:rPr>
-                <w:rFonts w:ascii="Cambria" w:eastAsia="Cambria" w:hAnsi="Cambria" w:cs="Cambria"/>
-              </w:rPr>
-              <w:t xml:space="preserve">, y representa a una “mascota” invocada en el combate. Pertenece a los aliados, aunque no contiene </w:t>
+              <w:t xml:space="preserve">Esta clase hereda de Enemigo, y representa a una “mascota” invocada en el combate. Pertenece a los aliados, aunque no contiene </w:t>
             </w:r>
             <w:r>
               <w:rPr>
@@ -6371,13 +6359,7 @@
         <w:rPr>
           <w:rFonts w:ascii="Cambria" w:eastAsia="Cambria" w:hAnsi="Cambria" w:cs="Cambria"/>
         </w:rPr>
-        <w:t xml:space="preserve">Clase:  NPC </w:t>
-      </w:r>
-      <w:r>
-        <w:rPr>
-          <w:rFonts w:ascii="Cambria" w:eastAsia="Cambria" w:hAnsi="Cambria" w:cs="Cambria"/>
-        </w:rPr>
-        <w:t>enemigo</w:t>
+        <w:t>Clase:  NPC enemigo</w:t>
       </w:r>
     </w:p>
     <w:tbl>
@@ -14617,22 +14599,9 @@
             <w:r>
               <w:t>:</w:t>
             </w:r>
-          </w:p>
-          <w:p>
-            <w:pPr>
-              <w:pStyle w:val="ListParagraph"/>
-            </w:pPr>
-          </w:p>
-          <w:p>
-            <w:pPr>
-              <w:pStyle w:val="ListParagraph"/>
-              <w:numPr>
-                <w:ilvl w:val="0"/>
-                <w:numId w:val="5"/>
-              </w:numPr>
-              <w:spacing w:after="219"/>
-              <w:ind w:left="504"/>
-            </w:pPr>
+            <w:r>
+              <w:t xml:space="preserve"> </w:t>
+            </w:r>
             <w:proofErr w:type="spellStart"/>
             <w:r>
               <w:t>ArrayList</w:t>
@@ -16072,7 +16041,7 @@
               <w:rPr>
                 <w:rFonts w:ascii="Cambria" w:eastAsia="Cambria" w:hAnsi="Cambria" w:cs="Cambria"/>
               </w:rPr>
-              <w:t>Disminuir existencias</w:t>
+              <w:t>usar</w:t>
             </w:r>
           </w:p>
           <w:p>
@@ -16218,13 +16187,7 @@
         <w:rPr>
           <w:rFonts w:ascii="Cambria" w:eastAsia="Cambria" w:hAnsi="Cambria" w:cs="Cambria"/>
         </w:rPr>
-        <w:t>Clase:  I</w:t>
-      </w:r>
-      <w:r>
-        <w:rPr>
-          <w:rFonts w:ascii="Cambria" w:eastAsia="Cambria" w:hAnsi="Cambria" w:cs="Cambria"/>
-        </w:rPr>
-        <w:t>nventario</w:t>
+        <w:t>Clase:  Inventario</w:t>
       </w:r>
     </w:p>
     <w:tbl>
@@ -16641,7 +16604,7 @@
               <w:ind w:left="20"/>
             </w:pPr>
             <w:r>
-              <w:t xml:space="preserve">Obtener </w:t>
+              <w:t xml:space="preserve">Anadir </w:t>
             </w:r>
             <w:proofErr w:type="spellStart"/>
             <w:r>
@@ -16888,11 +16851,17 @@
             <w:tcW w:w="1710" w:type="dxa"/>
           </w:tcPr>
           <w:p>
-            <w:proofErr w:type="spellStart"/>
-            <w:r>
-              <w:t>void</w:t>
-            </w:r>
-            <w:proofErr w:type="spellEnd"/>
+            <w:pPr>
+              <w:pStyle w:val="ListParagraph"/>
+              <w:numPr>
+                <w:ilvl w:val="0"/>
+                <w:numId w:val="5"/>
+              </w:numPr>
+              <w:ind w:left="504"/>
+            </w:pPr>
+            <w:r>
+              <w:t>Ninguno</w:t>
+            </w:r>
           </w:p>
         </w:tc>
         <w:tc>
@@ -16985,13 +16954,7 @@
         <w:rPr>
           <w:rFonts w:ascii="Cambria" w:eastAsia="Cambria" w:hAnsi="Cambria" w:cs="Cambria"/>
         </w:rPr>
-        <w:t xml:space="preserve">Clase:  </w:t>
-      </w:r>
-      <w:r>
-        <w:rPr>
-          <w:rFonts w:ascii="Cambria" w:eastAsia="Cambria" w:hAnsi="Cambria" w:cs="Cambria"/>
-        </w:rPr>
-        <w:t>Enemigo</w:t>
+        <w:t>Clase:  Enemigo</w:t>
       </w:r>
     </w:p>
     <w:tbl>
@@ -17165,18 +17128,22 @@
           </w:tcPr>
           <w:p>
             <w:pPr>
-              <w:rPr>
-                <w:rFonts w:ascii="Cambria" w:eastAsia="Cambria" w:hAnsi="Cambria" w:cs="Cambria"/>
-              </w:rPr>
-            </w:pPr>
-            <w:proofErr w:type="spellStart"/>
-            <w:r>
-              <w:rPr>
-                <w:rFonts w:ascii="Cambria" w:eastAsia="Cambria" w:hAnsi="Cambria" w:cs="Cambria"/>
-              </w:rPr>
-              <w:t>void</w:t>
-            </w:r>
-            <w:proofErr w:type="spellEnd"/>
+              <w:pStyle w:val="ListParagraph"/>
+              <w:numPr>
+                <w:ilvl w:val="0"/>
+                <w:numId w:val="5"/>
+              </w:numPr>
+              <w:ind w:left="504"/>
+              <w:rPr>
+                <w:rFonts w:ascii="Cambria" w:eastAsia="Cambria" w:hAnsi="Cambria" w:cs="Cambria"/>
+              </w:rPr>
+            </w:pPr>
+            <w:r>
+              <w:rPr>
+                <w:rFonts w:ascii="Cambria" w:eastAsia="Cambria" w:hAnsi="Cambria" w:cs="Cambria"/>
+              </w:rPr>
+              <w:t>Ninguno</w:t>
+            </w:r>
           </w:p>
         </w:tc>
         <w:tc>
@@ -17516,13 +17483,7 @@
         <w:rPr>
           <w:rFonts w:ascii="Cambria" w:eastAsia="Cambria" w:hAnsi="Cambria" w:cs="Cambria"/>
         </w:rPr>
-        <w:t xml:space="preserve">Clase: </w:t>
-      </w:r>
-      <w:r>
-        <w:rPr>
-          <w:rFonts w:ascii="Cambria" w:eastAsia="Cambria" w:hAnsi="Cambria" w:cs="Cambria"/>
-        </w:rPr>
-        <w:t>Hunter</w:t>
+        <w:t>Clase: Hunter</w:t>
       </w:r>
     </w:p>
     <w:tbl>
@@ -17756,13 +17717,7 @@
         <w:rPr>
           <w:rFonts w:ascii="Cambria" w:eastAsia="Cambria" w:hAnsi="Cambria" w:cs="Cambria"/>
         </w:rPr>
-        <w:t xml:space="preserve">Clase:  </w:t>
-      </w:r>
-      <w:r>
-        <w:rPr>
-          <w:rFonts w:ascii="Cambria" w:eastAsia="Cambria" w:hAnsi="Cambria" w:cs="Cambria"/>
-        </w:rPr>
-        <w:t>Mage</w:t>
+        <w:t>Clase:  Mage</w:t>
       </w:r>
     </w:p>
     <w:tbl>
@@ -18495,13 +18450,7 @@
         <w:rPr>
           <w:rFonts w:ascii="Cambria" w:eastAsia="Cambria" w:hAnsi="Cambria" w:cs="Cambria"/>
         </w:rPr>
-        <w:t>S</w:t>
-      </w:r>
-      <w:r>
-        <w:rPr>
-          <w:rFonts w:ascii="Cambria" w:eastAsia="Cambria" w:hAnsi="Cambria" w:cs="Cambria"/>
-        </w:rPr>
-        <w:t>lime</w:t>
+        <w:t>Slime</w:t>
       </w:r>
       <w:proofErr w:type="spellEnd"/>
     </w:p>
@@ -18677,18 +18626,22 @@
           </w:tcPr>
           <w:p>
             <w:pPr>
-              <w:rPr>
-                <w:rFonts w:ascii="Cambria" w:eastAsia="Cambria" w:hAnsi="Cambria" w:cs="Cambria"/>
-              </w:rPr>
-            </w:pPr>
-            <w:proofErr w:type="spellStart"/>
-            <w:r>
-              <w:rPr>
-                <w:rFonts w:ascii="Cambria" w:eastAsia="Cambria" w:hAnsi="Cambria" w:cs="Cambria"/>
-              </w:rPr>
-              <w:t>void</w:t>
-            </w:r>
-            <w:proofErr w:type="spellEnd"/>
+              <w:pStyle w:val="ListParagraph"/>
+              <w:numPr>
+                <w:ilvl w:val="0"/>
+                <w:numId w:val="5"/>
+              </w:numPr>
+              <w:ind w:left="504"/>
+              <w:rPr>
+                <w:rFonts w:ascii="Cambria" w:eastAsia="Cambria" w:hAnsi="Cambria" w:cs="Cambria"/>
+              </w:rPr>
+            </w:pPr>
+            <w:r>
+              <w:rPr>
+                <w:rFonts w:ascii="Cambria" w:eastAsia="Cambria" w:hAnsi="Cambria" w:cs="Cambria"/>
+              </w:rPr>
+              <w:t>Ninguno</w:t>
+            </w:r>
           </w:p>
         </w:tc>
         <w:tc>
@@ -19582,13 +19535,7 @@
         <w:rPr>
           <w:rFonts w:ascii="Cambria" w:eastAsia="Cambria" w:hAnsi="Cambria" w:cs="Cambria"/>
         </w:rPr>
-        <w:t xml:space="preserve">Clase:  </w:t>
-      </w:r>
-      <w:r>
-        <w:rPr>
-          <w:rFonts w:ascii="Cambria" w:eastAsia="Cambria" w:hAnsi="Cambria" w:cs="Cambria"/>
-        </w:rPr>
-        <w:t>Goblin</w:t>
+        <w:t>Clase:  Goblin</w:t>
       </w:r>
     </w:p>
     <w:tbl>
@@ -19917,13 +19864,7 @@
         <w:rPr>
           <w:rFonts w:ascii="Cambria" w:eastAsia="Cambria" w:hAnsi="Cambria" w:cs="Cambria"/>
         </w:rPr>
-        <w:t xml:space="preserve">Clase:  </w:t>
-      </w:r>
-      <w:r>
-        <w:rPr>
-          <w:rFonts w:ascii="Cambria" w:eastAsia="Cambria" w:hAnsi="Cambria" w:cs="Cambria"/>
-        </w:rPr>
-        <w:t>Goblin Boss</w:t>
+        <w:t>Clase:  Goblin Boss</w:t>
       </w:r>
     </w:p>
     <w:tbl>
@@ -21549,13 +21490,7 @@
         <w:rPr>
           <w:rFonts w:ascii="Cambria" w:eastAsia="Cambria" w:hAnsi="Cambria" w:cs="Cambria"/>
         </w:rPr>
-        <w:t xml:space="preserve">Clase:  </w:t>
-      </w:r>
-      <w:r>
-        <w:rPr>
-          <w:rFonts w:ascii="Cambria" w:eastAsia="Cambria" w:hAnsi="Cambria" w:cs="Cambria"/>
-        </w:rPr>
-        <w:t>Controlador de crear combatientes</w:t>
+        <w:t>Clase:  Controlador de crear combatientes</w:t>
       </w:r>
     </w:p>
     <w:tbl>
@@ -22527,440 +22462,6 @@
                 <w:rFonts w:ascii="Cambria" w:eastAsia="Cambria" w:hAnsi="Cambria" w:cs="Cambria"/>
               </w:rPr>
               <w:t>Este método genera los combatientes que se usarán en el juego</w:t>
-            </w:r>
-          </w:p>
-          <w:p>
-            <w:pPr>
-              <w:ind w:left="5"/>
-              <w:rPr>
-                <w:rFonts w:ascii="Cambria" w:eastAsia="Cambria" w:hAnsi="Cambria" w:cs="Cambria"/>
-              </w:rPr>
-            </w:pPr>
-          </w:p>
-        </w:tc>
-      </w:tr>
-    </w:tbl>
-    <w:p>
-      <w:pPr>
-        <w:spacing w:after="0"/>
-      </w:pPr>
-    </w:p>
-    <w:p>
-      <w:pPr>
-        <w:spacing w:after="0"/>
-        <w:ind w:left="-5" w:hanging="10"/>
-      </w:pPr>
-      <w:r>
-        <w:rPr>
-          <w:rFonts w:ascii="Cambria" w:eastAsia="Cambria" w:hAnsi="Cambria" w:cs="Cambria"/>
-        </w:rPr>
-        <w:t xml:space="preserve">Clase: </w:t>
-      </w:r>
-      <w:r>
-        <w:rPr>
-          <w:rFonts w:ascii="Cambria" w:eastAsia="Cambria" w:hAnsi="Cambria" w:cs="Cambria"/>
-        </w:rPr>
-        <w:t xml:space="preserve"> Controlador de elegir acción aliada</w:t>
-      </w:r>
-    </w:p>
-    <w:tbl>
-      <w:tblPr>
-        <w:tblStyle w:val="TableGrid0"/>
-        <w:tblW w:w="9175" w:type="dxa"/>
-        <w:tblLook w:val="04A0" w:firstRow="1" w:lastRow="0" w:firstColumn="1" w:lastColumn="0" w:noHBand="0" w:noVBand="1"/>
-      </w:tblPr>
-      <w:tblGrid>
-        <w:gridCol w:w="1348"/>
-        <w:gridCol w:w="2161"/>
-        <w:gridCol w:w="1580"/>
-        <w:gridCol w:w="1310"/>
-        <w:gridCol w:w="2776"/>
-      </w:tblGrid>
-      <w:tr>
-        <w:trPr>
-          <w:trHeight w:val="795"/>
-        </w:trPr>
-        <w:tc>
-          <w:tcPr>
-            <w:tcW w:w="1435" w:type="dxa"/>
-          </w:tcPr>
-          <w:p>
-            <w:pPr>
-              <w:ind w:left="20"/>
-              <w:rPr>
-                <w:b/>
-                <w:bCs/>
-              </w:rPr>
-            </w:pPr>
-            <w:r>
-              <w:rPr>
-                <w:rFonts w:ascii="Cambria" w:eastAsia="Cambria" w:hAnsi="Cambria" w:cs="Cambria"/>
-                <w:b/>
-                <w:bCs/>
-              </w:rPr>
-              <w:t>Método</w:t>
-            </w:r>
-          </w:p>
-        </w:tc>
-        <w:tc>
-          <w:tcPr>
-            <w:tcW w:w="1710" w:type="dxa"/>
-          </w:tcPr>
-          <w:p>
-            <w:pPr>
-              <w:rPr>
-                <w:b/>
-                <w:bCs/>
-              </w:rPr>
-            </w:pPr>
-            <w:r>
-              <w:rPr>
-                <w:rFonts w:ascii="Cambria" w:eastAsia="Cambria" w:hAnsi="Cambria" w:cs="Cambria"/>
-                <w:b/>
-                <w:bCs/>
-              </w:rPr>
-              <w:t>Parámetros (tipo de dato)</w:t>
-            </w:r>
-            <w:r>
-              <w:rPr>
-                <w:rFonts w:ascii="Cambria" w:eastAsia="Cambria" w:hAnsi="Cambria" w:cs="Cambria"/>
-                <w:b/>
-                <w:bCs/>
-              </w:rPr>
-              <w:t xml:space="preserve"> </w:t>
-            </w:r>
-          </w:p>
-        </w:tc>
-        <w:tc>
-          <w:tcPr>
-            <w:tcW w:w="1620" w:type="dxa"/>
-          </w:tcPr>
-          <w:p>
-            <w:pPr>
-              <w:ind w:left="5"/>
-              <w:rPr>
-                <w:b/>
-                <w:bCs/>
-              </w:rPr>
-            </w:pPr>
-            <w:r>
-              <w:rPr>
-                <w:rFonts w:ascii="Cambria" w:eastAsia="Cambria" w:hAnsi="Cambria" w:cs="Cambria"/>
-                <w:b/>
-                <w:bCs/>
-              </w:rPr>
-              <w:t>Resultado (tipo de dato)</w:t>
-            </w:r>
-            <w:r>
-              <w:rPr>
-                <w:rFonts w:ascii="Cambria" w:eastAsia="Cambria" w:hAnsi="Cambria" w:cs="Cambria"/>
-                <w:b/>
-                <w:bCs/>
-              </w:rPr>
-              <w:t xml:space="preserve"> </w:t>
-            </w:r>
-          </w:p>
-        </w:tc>
-        <w:tc>
-          <w:tcPr>
-            <w:tcW w:w="1310" w:type="dxa"/>
-          </w:tcPr>
-          <w:p>
-            <w:pPr>
-              <w:rPr>
-                <w:b/>
-                <w:bCs/>
-              </w:rPr>
-            </w:pPr>
-            <w:r>
-              <w:rPr>
-                <w:rFonts w:ascii="Cambria" w:eastAsia="Cambria" w:hAnsi="Cambria" w:cs="Cambria"/>
-                <w:b/>
-                <w:bCs/>
-              </w:rPr>
-              <w:t xml:space="preserve">Visibilidad </w:t>
-            </w:r>
-          </w:p>
-        </w:tc>
-        <w:tc>
-          <w:tcPr>
-            <w:tcW w:w="3100" w:type="dxa"/>
-          </w:tcPr>
-          <w:p>
-            <w:pPr>
-              <w:ind w:left="5"/>
-              <w:rPr>
-                <w:b/>
-                <w:bCs/>
-              </w:rPr>
-            </w:pPr>
-            <w:r>
-              <w:rPr>
-                <w:rFonts w:ascii="Cambria" w:eastAsia="Cambria" w:hAnsi="Cambria" w:cs="Cambria"/>
-                <w:b/>
-                <w:bCs/>
-              </w:rPr>
-              <w:t xml:space="preserve">Propósito </w:t>
-            </w:r>
-          </w:p>
-        </w:tc>
-      </w:tr>
-      <w:tr>
-        <w:trPr>
-          <w:trHeight w:val="795"/>
-        </w:trPr>
-        <w:tc>
-          <w:tcPr>
-            <w:tcW w:w="1435" w:type="dxa"/>
-          </w:tcPr>
-          <w:p>
-            <w:pPr>
-              <w:ind w:left="20"/>
-              <w:rPr>
-                <w:rFonts w:ascii="Cambria" w:eastAsia="Cambria" w:hAnsi="Cambria" w:cs="Cambria"/>
-              </w:rPr>
-            </w:pPr>
-            <w:r>
-              <w:rPr>
-                <w:rFonts w:ascii="Cambria" w:eastAsia="Cambria" w:hAnsi="Cambria" w:cs="Cambria"/>
-              </w:rPr>
-              <w:t>Elegir acción</w:t>
-            </w:r>
-            <w:r>
-              <w:rPr>
-                <w:rFonts w:ascii="Cambria" w:eastAsia="Cambria" w:hAnsi="Cambria" w:cs="Cambria"/>
-              </w:rPr>
-              <w:t xml:space="preserve"> </w:t>
-            </w:r>
-          </w:p>
-        </w:tc>
-        <w:tc>
-          <w:tcPr>
-            <w:tcW w:w="1710" w:type="dxa"/>
-          </w:tcPr>
-          <w:p>
-            <w:pPr>
-              <w:pStyle w:val="ListParagraph"/>
-              <w:numPr>
-                <w:ilvl w:val="0"/>
-                <w:numId w:val="5"/>
-              </w:numPr>
-              <w:ind w:left="504"/>
-              <w:rPr>
-                <w:rFonts w:ascii="Cambria" w:eastAsia="Cambria" w:hAnsi="Cambria" w:cs="Cambria"/>
-              </w:rPr>
-            </w:pPr>
-            <w:r>
-              <w:rPr>
-                <w:rFonts w:ascii="Cambria" w:eastAsia="Cambria" w:hAnsi="Cambria" w:cs="Cambria"/>
-              </w:rPr>
-              <w:t>emisor: Combatiente</w:t>
-            </w:r>
-          </w:p>
-        </w:tc>
-        <w:tc>
-          <w:tcPr>
-            <w:tcW w:w="1620" w:type="dxa"/>
-          </w:tcPr>
-          <w:p>
-            <w:pPr>
-              <w:ind w:left="5"/>
-              <w:rPr>
-                <w:rFonts w:ascii="Cambria" w:eastAsia="Cambria" w:hAnsi="Cambria" w:cs="Cambria"/>
-              </w:rPr>
-            </w:pPr>
-            <w:r>
-              <w:rPr>
-                <w:rFonts w:ascii="Cambria" w:eastAsia="Cambria" w:hAnsi="Cambria" w:cs="Cambria"/>
-              </w:rPr>
-              <w:t>Acción</w:t>
-            </w:r>
-          </w:p>
-        </w:tc>
-        <w:tc>
-          <w:tcPr>
-            <w:tcW w:w="1310" w:type="dxa"/>
-          </w:tcPr>
-          <w:p>
-            <w:pPr>
-              <w:rPr>
-                <w:rFonts w:ascii="Cambria" w:eastAsia="Cambria" w:hAnsi="Cambria" w:cs="Cambria"/>
-              </w:rPr>
-            </w:pPr>
-            <w:r>
-              <w:rPr>
-                <w:rFonts w:ascii="Cambria" w:eastAsia="Cambria" w:hAnsi="Cambria" w:cs="Cambria"/>
-              </w:rPr>
-              <w:t>Publica</w:t>
-            </w:r>
-          </w:p>
-        </w:tc>
-        <w:tc>
-          <w:tcPr>
-            <w:tcW w:w="3100" w:type="dxa"/>
-          </w:tcPr>
-          <w:p>
-            <w:pPr>
-              <w:ind w:left="5"/>
-              <w:rPr>
-                <w:rFonts w:ascii="Cambria" w:eastAsia="Cambria" w:hAnsi="Cambria" w:cs="Cambria"/>
-              </w:rPr>
-            </w:pPr>
-            <w:r>
-              <w:rPr>
-                <w:rFonts w:ascii="Cambria" w:eastAsia="Cambria" w:hAnsi="Cambria" w:cs="Cambria"/>
-              </w:rPr>
-              <w:t>Genera un objeto de Acción</w:t>
-            </w:r>
-            <w:r>
-              <w:rPr>
-                <w:rFonts w:ascii="Cambria" w:eastAsia="Cambria" w:hAnsi="Cambria" w:cs="Cambria"/>
-              </w:rPr>
-              <w:t>, el cual tiene como</w:t>
-            </w:r>
-            <w:r>
-              <w:rPr>
-                <w:rFonts w:ascii="Cambria" w:eastAsia="Cambria" w:hAnsi="Cambria" w:cs="Cambria"/>
-              </w:rPr>
-              <w:t xml:space="preserve"> emisor a un Combatiente.</w:t>
-            </w:r>
-          </w:p>
-          <w:p>
-            <w:pPr>
-              <w:ind w:left="5"/>
-              <w:rPr>
-                <w:rFonts w:ascii="Cambria" w:eastAsia="Cambria" w:hAnsi="Cambria" w:cs="Cambria"/>
-              </w:rPr>
-            </w:pPr>
-            <w:r>
-              <w:rPr>
-                <w:rFonts w:ascii="Cambria" w:eastAsia="Cambria" w:hAnsi="Cambria" w:cs="Cambria"/>
-              </w:rPr>
-              <w:t xml:space="preserve"> </w:t>
-            </w:r>
-          </w:p>
-        </w:tc>
-      </w:tr>
-      <w:tr>
-        <w:trPr>
-          <w:trHeight w:val="795"/>
-        </w:trPr>
-        <w:tc>
-          <w:tcPr>
-            <w:tcW w:w="1435" w:type="dxa"/>
-          </w:tcPr>
-          <w:p>
-            <w:pPr>
-              <w:ind w:left="20"/>
-              <w:rPr>
-                <w:rFonts w:ascii="Cambria" w:eastAsia="Cambria" w:hAnsi="Cambria" w:cs="Cambria"/>
-              </w:rPr>
-            </w:pPr>
-            <w:r>
-              <w:rPr>
-                <w:rFonts w:ascii="Cambria" w:eastAsia="Cambria" w:hAnsi="Cambria" w:cs="Cambria"/>
-              </w:rPr>
-              <w:t>Elegir objetivo</w:t>
-            </w:r>
-          </w:p>
-        </w:tc>
-        <w:tc>
-          <w:tcPr>
-            <w:tcW w:w="1710" w:type="dxa"/>
-          </w:tcPr>
-          <w:p>
-            <w:pPr>
-              <w:pStyle w:val="ListParagraph"/>
-              <w:numPr>
-                <w:ilvl w:val="0"/>
-                <w:numId w:val="5"/>
-              </w:numPr>
-              <w:ind w:left="504"/>
-              <w:rPr>
-                <w:rFonts w:ascii="Cambria" w:eastAsia="Cambria" w:hAnsi="Cambria" w:cs="Cambria"/>
-              </w:rPr>
-            </w:pPr>
-            <w:r>
-              <w:rPr>
-                <w:rFonts w:ascii="Cambria" w:eastAsia="Cambria" w:hAnsi="Cambria" w:cs="Cambria"/>
-              </w:rPr>
-              <w:t xml:space="preserve">posibles Objetivos: </w:t>
-            </w:r>
-            <w:proofErr w:type="spellStart"/>
-            <w:r>
-              <w:rPr>
-                <w:rFonts w:ascii="Cambria" w:eastAsia="Cambria" w:hAnsi="Cambria" w:cs="Cambria"/>
-              </w:rPr>
-              <w:t>ArrayList</w:t>
-            </w:r>
-            <w:proofErr w:type="spellEnd"/>
-            <w:r>
-              <w:rPr>
-                <w:rFonts w:ascii="Cambria" w:eastAsia="Cambria" w:hAnsi="Cambria" w:cs="Cambria"/>
-              </w:rPr>
-              <w:t xml:space="preserve"> &lt;Combatiente&gt;</w:t>
-            </w:r>
-          </w:p>
-        </w:tc>
-        <w:tc>
-          <w:tcPr>
-            <w:tcW w:w="1620" w:type="dxa"/>
-          </w:tcPr>
-          <w:p>
-            <w:pPr>
-              <w:ind w:left="5"/>
-              <w:rPr>
-                <w:rFonts w:ascii="Cambria" w:eastAsia="Cambria" w:hAnsi="Cambria" w:cs="Cambria"/>
-              </w:rPr>
-            </w:pPr>
-            <w:r>
-              <w:rPr>
-                <w:rFonts w:ascii="Cambria" w:eastAsia="Cambria" w:hAnsi="Cambria" w:cs="Cambria"/>
-              </w:rPr>
-              <w:t>Combatiente</w:t>
-            </w:r>
-          </w:p>
-        </w:tc>
-        <w:tc>
-          <w:tcPr>
-            <w:tcW w:w="1310" w:type="dxa"/>
-          </w:tcPr>
-          <w:p>
-            <w:pPr>
-              <w:rPr>
-                <w:rFonts w:ascii="Cambria" w:eastAsia="Cambria" w:hAnsi="Cambria" w:cs="Cambria"/>
-              </w:rPr>
-            </w:pPr>
-            <w:r>
-              <w:rPr>
-                <w:rFonts w:ascii="Cambria" w:eastAsia="Cambria" w:hAnsi="Cambria" w:cs="Cambria"/>
-              </w:rPr>
-              <w:t>Privada</w:t>
-            </w:r>
-          </w:p>
-        </w:tc>
-        <w:tc>
-          <w:tcPr>
-            <w:tcW w:w="3100" w:type="dxa"/>
-          </w:tcPr>
-          <w:p>
-            <w:pPr>
-              <w:ind w:left="5"/>
-              <w:rPr>
-                <w:rFonts w:ascii="Cambria" w:eastAsia="Cambria" w:hAnsi="Cambria" w:cs="Cambria"/>
-              </w:rPr>
-            </w:pPr>
-            <w:r>
-              <w:rPr>
-                <w:rFonts w:ascii="Cambria" w:eastAsia="Cambria" w:hAnsi="Cambria" w:cs="Cambria"/>
-              </w:rPr>
-              <w:t xml:space="preserve">Es un método auxiliar, </w:t>
-            </w:r>
-            <w:r>
-              <w:rPr>
-                <w:rFonts w:ascii="Cambria" w:eastAsia="Cambria" w:hAnsi="Cambria" w:cs="Cambria"/>
-              </w:rPr>
-              <w:t>cuyo propósito es elegir un Combatiente de la lista de posibles objetivos.</w:t>
             </w:r>
           </w:p>
           <w:p>
@@ -23152,7 +22653,13 @@
               <w:rPr>
                 <w:rFonts w:ascii="Cambria" w:eastAsia="Cambria" w:hAnsi="Cambria" w:cs="Cambria"/>
               </w:rPr>
-              <w:t xml:space="preserve">Elegir acción </w:t>
+              <w:t>Elegir acción</w:t>
+            </w:r>
+            <w:r>
+              <w:rPr>
+                <w:rFonts w:ascii="Cambria" w:eastAsia="Cambria" w:hAnsi="Cambria" w:cs="Cambria"/>
+              </w:rPr>
+              <w:t xml:space="preserve"> </w:t>
             </w:r>
           </w:p>
         </w:tc>
@@ -23232,7 +22739,19 @@
               <w:rPr>
                 <w:rFonts w:ascii="Cambria" w:eastAsia="Cambria" w:hAnsi="Cambria" w:cs="Cambria"/>
               </w:rPr>
-              <w:t>Genera un objeto de Acción, el cual tiene como emisor a un Combatiente.</w:t>
+              <w:t>Genera un objeto de Acción</w:t>
+            </w:r>
+            <w:r>
+              <w:rPr>
+                <w:rFonts w:ascii="Cambria" w:eastAsia="Cambria" w:hAnsi="Cambria" w:cs="Cambria"/>
+              </w:rPr>
+              <w:t>, el cual tiene como</w:t>
+            </w:r>
+            <w:r>
+              <w:rPr>
+                <w:rFonts w:ascii="Cambria" w:eastAsia="Cambria" w:hAnsi="Cambria" w:cs="Cambria"/>
+              </w:rPr>
+              <w:t xml:space="preserve"> emisor a un Combatiente.</w:t>
             </w:r>
           </w:p>
           <w:p>
@@ -23364,7 +22883,13 @@
               <w:rPr>
                 <w:rFonts w:ascii="Cambria" w:eastAsia="Cambria" w:hAnsi="Cambria" w:cs="Cambria"/>
               </w:rPr>
-              <w:t>Es un método auxiliar, cuyo propósito es elegir un Combatiente de la lista de posibles objetivos.</w:t>
+              <w:t xml:space="preserve">Es un método auxiliar, </w:t>
+            </w:r>
+            <w:r>
+              <w:rPr>
+                <w:rFonts w:ascii="Cambria" w:eastAsia="Cambria" w:hAnsi="Cambria" w:cs="Cambria"/>
+              </w:rPr>
+              <w:t>cuyo propósito es elegir un Combatiente de la lista de posibles objetivos.</w:t>
             </w:r>
           </w:p>
           <w:p>
@@ -23382,9 +22907,6 @@
       <w:pPr>
         <w:spacing w:after="0"/>
       </w:pPr>
-      <w:r>
-        <w:t xml:space="preserve"> </w:t>
-      </w:r>
     </w:p>
     <w:p>
       <w:pPr>
@@ -23410,7 +22932,6 @@
         <w:rPr>
           <w:rFonts w:ascii="Cambria" w:eastAsia="Cambria" w:hAnsi="Cambria" w:cs="Cambria"/>
         </w:rPr>
-        <w:lastRenderedPageBreak/>
         <w:t xml:space="preserve">Clase:  Controlador de </w:t>
       </w:r>
       <w:r>
@@ -23833,13 +23354,7 @@
         <w:rPr>
           <w:rFonts w:ascii="Cambria" w:eastAsia="Cambria" w:hAnsi="Cambria" w:cs="Cambria"/>
         </w:rPr>
-        <w:t xml:space="preserve">Clase:  Controlador de </w:t>
-      </w:r>
-      <w:r>
-        <w:rPr>
-          <w:rFonts w:ascii="Cambria" w:eastAsia="Cambria" w:hAnsi="Cambria" w:cs="Cambria"/>
-        </w:rPr>
-        <w:t>combate</w:t>
+        <w:t>Clase:  Controlador de combate</w:t>
       </w:r>
     </w:p>
     <w:tbl>
@@ -24188,7 +23703,13 @@
               <w:rPr>
                 <w:rFonts w:ascii="Cambria" w:eastAsia="Cambria" w:hAnsi="Cambria" w:cs="Cambria"/>
               </w:rPr>
-              <w:t>Accion</w:t>
+              <w:t>a</w:t>
+            </w:r>
+            <w:r>
+              <w:rPr>
+                <w:rFonts w:ascii="Cambria" w:eastAsia="Cambria" w:hAnsi="Cambria" w:cs="Cambria"/>
+              </w:rPr>
+              <w:t>ccion</w:t>
             </w:r>
             <w:proofErr w:type="spellEnd"/>
             <w:r>
@@ -24287,13 +23808,7 @@
         <w:rPr>
           <w:rFonts w:ascii="Cambria" w:eastAsia="Cambria" w:hAnsi="Cambria" w:cs="Cambria"/>
         </w:rPr>
-        <w:t xml:space="preserve">Clase:  Controlador de </w:t>
-      </w:r>
-      <w:r>
-        <w:rPr>
-          <w:rFonts w:ascii="Cambria" w:eastAsia="Cambria" w:hAnsi="Cambria" w:cs="Cambria"/>
-        </w:rPr>
-        <w:t>fin de ronda</w:t>
+        <w:t>Clase:  Controlador de fin de ronda</w:t>
       </w:r>
     </w:p>
     <w:tbl>
@@ -24457,13 +23972,7 @@
               <w:rPr>
                 <w:rFonts w:ascii="Cambria" w:eastAsia="Cambria" w:hAnsi="Cambria" w:cs="Cambria"/>
               </w:rPr>
-              <w:t>Generar acciones</w:t>
-            </w:r>
-            <w:r>
-              <w:rPr>
-                <w:rFonts w:ascii="Cambria" w:eastAsia="Cambria" w:hAnsi="Cambria" w:cs="Cambria"/>
-              </w:rPr>
-              <w:t xml:space="preserve"> </w:t>
+              <w:t xml:space="preserve">Generar acciones </w:t>
             </w:r>
           </w:p>
         </w:tc>
@@ -24740,14 +24249,7 @@
         <w:rPr>
           <w:rFonts w:ascii="Cambria" w:eastAsia="Cambria" w:hAnsi="Cambria" w:cs="Cambria"/>
         </w:rPr>
-        <w:lastRenderedPageBreak/>
-        <w:t xml:space="preserve">Clase:  </w:t>
-      </w:r>
-      <w:r>
-        <w:rPr>
-          <w:rFonts w:ascii="Cambria" w:eastAsia="Cambria" w:hAnsi="Cambria" w:cs="Cambria"/>
-        </w:rPr>
-        <w:t>Consola</w:t>
+        <w:t>Clase:  Consola</w:t>
       </w:r>
     </w:p>
     <w:tbl>
@@ -24791,7 +24293,7 @@
         </w:tc>
         <w:tc>
           <w:tcPr>
-            <w:tcW w:w="1917" w:type="dxa"/>
+            <w:tcW w:w="2161" w:type="dxa"/>
           </w:tcPr>
           <w:p>
             <w:pPr>
@@ -24820,7 +24322,7 @@
         </w:tc>
         <w:tc>
           <w:tcPr>
-            <w:tcW w:w="1569" w:type="dxa"/>
+            <w:tcW w:w="1521" w:type="dxa"/>
           </w:tcPr>
           <w:p>
             <w:pPr>
@@ -24871,7 +24373,7 @@
         </w:tc>
         <w:tc>
           <w:tcPr>
-            <w:tcW w:w="2851" w:type="dxa"/>
+            <w:tcW w:w="2655" w:type="dxa"/>
           </w:tcPr>
           <w:p>
             <w:pPr>
@@ -24911,19 +24413,13 @@
               <w:rPr>
                 <w:rFonts w:ascii="Cambria" w:eastAsia="Cambria" w:hAnsi="Cambria" w:cs="Cambria"/>
               </w:rPr>
-              <w:t>Mensaje de bienvenida</w:t>
-            </w:r>
-            <w:r>
-              <w:rPr>
-                <w:rFonts w:ascii="Cambria" w:eastAsia="Cambria" w:hAnsi="Cambria" w:cs="Cambria"/>
-              </w:rPr>
-              <w:t xml:space="preserve"> </w:t>
-            </w:r>
-          </w:p>
-        </w:tc>
-        <w:tc>
-          <w:tcPr>
-            <w:tcW w:w="1917" w:type="dxa"/>
+              <w:t xml:space="preserve">Mensaje de bienvenida </w:t>
+            </w:r>
+          </w:p>
+        </w:tc>
+        <w:tc>
+          <w:tcPr>
+            <w:tcW w:w="2161" w:type="dxa"/>
           </w:tcPr>
           <w:p>
             <w:pPr>
@@ -24947,21 +24443,23 @@
         </w:tc>
         <w:tc>
           <w:tcPr>
-            <w:tcW w:w="1569" w:type="dxa"/>
-          </w:tcPr>
-          <w:p>
-            <w:pPr>
-              <w:ind w:left="5"/>
-              <w:rPr>
-                <w:rFonts w:ascii="Cambria" w:eastAsia="Cambria" w:hAnsi="Cambria" w:cs="Cambria"/>
-              </w:rPr>
-            </w:pPr>
-            <w:r>
-              <w:rPr>
-                <w:rFonts w:ascii="Cambria" w:eastAsia="Cambria" w:hAnsi="Cambria" w:cs="Cambria"/>
-              </w:rPr>
-              <w:t>ninguno</w:t>
-            </w:r>
+            <w:tcW w:w="1521" w:type="dxa"/>
+          </w:tcPr>
+          <w:p>
+            <w:pPr>
+              <w:ind w:left="5"/>
+              <w:rPr>
+                <w:rFonts w:ascii="Cambria" w:eastAsia="Cambria" w:hAnsi="Cambria" w:cs="Cambria"/>
+              </w:rPr>
+            </w:pPr>
+            <w:proofErr w:type="spellStart"/>
+            <w:r>
+              <w:rPr>
+                <w:rFonts w:ascii="Cambria" w:eastAsia="Cambria" w:hAnsi="Cambria" w:cs="Cambria"/>
+              </w:rPr>
+              <w:t>void</w:t>
+            </w:r>
+            <w:proofErr w:type="spellEnd"/>
           </w:p>
         </w:tc>
         <w:tc>
@@ -24984,7 +24482,7 @@
         </w:tc>
         <w:tc>
           <w:tcPr>
-            <w:tcW w:w="2851" w:type="dxa"/>
+            <w:tcW w:w="2655" w:type="dxa"/>
           </w:tcPr>
           <w:p>
             <w:pPr>
@@ -25041,19 +24539,13 @@
               <w:rPr>
                 <w:rFonts w:ascii="Cambria" w:eastAsia="Cambria" w:hAnsi="Cambria" w:cs="Cambria"/>
               </w:rPr>
-              <w:t xml:space="preserve">Generar </w:t>
-            </w:r>
-            <w:r>
-              <w:rPr>
-                <w:rFonts w:ascii="Cambria" w:eastAsia="Cambria" w:hAnsi="Cambria" w:cs="Cambria"/>
-              </w:rPr>
-              <w:t>Combatientes</w:t>
-            </w:r>
-          </w:p>
-        </w:tc>
-        <w:tc>
-          <w:tcPr>
-            <w:tcW w:w="1917" w:type="dxa"/>
+              <w:t>Generar Combatientes</w:t>
+            </w:r>
+          </w:p>
+        </w:tc>
+        <w:tc>
+          <w:tcPr>
+            <w:tcW w:w="2161" w:type="dxa"/>
           </w:tcPr>
           <w:p>
             <w:pPr>
@@ -25077,21 +24569,23 @@
         </w:tc>
         <w:tc>
           <w:tcPr>
-            <w:tcW w:w="1569" w:type="dxa"/>
-          </w:tcPr>
-          <w:p>
-            <w:pPr>
-              <w:ind w:left="5"/>
-              <w:rPr>
-                <w:rFonts w:ascii="Cambria" w:eastAsia="Cambria" w:hAnsi="Cambria" w:cs="Cambria"/>
-              </w:rPr>
-            </w:pPr>
-            <w:r>
-              <w:rPr>
-                <w:rFonts w:ascii="Cambria" w:eastAsia="Cambria" w:hAnsi="Cambria" w:cs="Cambria"/>
-              </w:rPr>
-              <w:t>Ninguno</w:t>
-            </w:r>
+            <w:tcW w:w="1521" w:type="dxa"/>
+          </w:tcPr>
+          <w:p>
+            <w:pPr>
+              <w:ind w:left="5"/>
+              <w:rPr>
+                <w:rFonts w:ascii="Cambria" w:eastAsia="Cambria" w:hAnsi="Cambria" w:cs="Cambria"/>
+              </w:rPr>
+            </w:pPr>
+            <w:proofErr w:type="spellStart"/>
+            <w:r>
+              <w:rPr>
+                <w:rFonts w:ascii="Cambria" w:eastAsia="Cambria" w:hAnsi="Cambria" w:cs="Cambria"/>
+              </w:rPr>
+              <w:t>void</w:t>
+            </w:r>
+            <w:proofErr w:type="spellEnd"/>
           </w:p>
         </w:tc>
         <w:tc>
@@ -25108,37 +24602,25 @@
               <w:rPr>
                 <w:rFonts w:ascii="Cambria" w:eastAsia="Cambria" w:hAnsi="Cambria" w:cs="Cambria"/>
               </w:rPr>
-              <w:t>P</w:t>
-            </w:r>
-            <w:r>
-              <w:rPr>
-                <w:rFonts w:ascii="Cambria" w:eastAsia="Cambria" w:hAnsi="Cambria" w:cs="Cambria"/>
-              </w:rPr>
-              <w:t>ublica</w:t>
-            </w:r>
-          </w:p>
-        </w:tc>
-        <w:tc>
-          <w:tcPr>
-            <w:tcW w:w="2851" w:type="dxa"/>
-          </w:tcPr>
-          <w:p>
-            <w:pPr>
-              <w:rPr>
-                <w:rFonts w:ascii="Cambria" w:eastAsia="Cambria" w:hAnsi="Cambria" w:cs="Cambria"/>
-              </w:rPr>
-            </w:pPr>
-            <w:r>
-              <w:rPr>
-                <w:rFonts w:ascii="Cambria" w:eastAsia="Cambria" w:hAnsi="Cambria" w:cs="Cambria"/>
-              </w:rPr>
-              <w:t xml:space="preserve">Le pide al usuario los datos necesarios </w:t>
-            </w:r>
-            <w:r>
-              <w:rPr>
-                <w:rFonts w:ascii="Cambria" w:eastAsia="Cambria" w:hAnsi="Cambria" w:cs="Cambria"/>
-              </w:rPr>
-              <w:t>para generar los combatientes del combate.</w:t>
+              <w:t>Publica</w:t>
+            </w:r>
+          </w:p>
+        </w:tc>
+        <w:tc>
+          <w:tcPr>
+            <w:tcW w:w="2655" w:type="dxa"/>
+          </w:tcPr>
+          <w:p>
+            <w:pPr>
+              <w:rPr>
+                <w:rFonts w:ascii="Cambria" w:eastAsia="Cambria" w:hAnsi="Cambria" w:cs="Cambria"/>
+              </w:rPr>
+            </w:pPr>
+            <w:r>
+              <w:rPr>
+                <w:rFonts w:ascii="Cambria" w:eastAsia="Cambria" w:hAnsi="Cambria" w:cs="Cambria"/>
+              </w:rPr>
+              <w:t>Le pide al usuario los datos necesarios para generar los combatientes del combate.</w:t>
             </w:r>
           </w:p>
           <w:p>
@@ -25169,13 +24651,14 @@
               <w:rPr>
                 <w:rFonts w:ascii="Cambria" w:eastAsia="Cambria" w:hAnsi="Cambria" w:cs="Cambria"/>
               </w:rPr>
+              <w:lastRenderedPageBreak/>
               <w:t>Turno de aliado</w:t>
             </w:r>
           </w:p>
         </w:tc>
         <w:tc>
           <w:tcPr>
-            <w:tcW w:w="1917" w:type="dxa"/>
+            <w:tcW w:w="2161" w:type="dxa"/>
           </w:tcPr>
           <w:p>
             <w:pPr>
@@ -25193,27 +24676,41 @@
               <w:rPr>
                 <w:rFonts w:ascii="Cambria" w:eastAsia="Cambria" w:hAnsi="Cambria" w:cs="Cambria"/>
               </w:rPr>
-              <w:t>Aliado</w:t>
-            </w:r>
-          </w:p>
-        </w:tc>
-        <w:tc>
-          <w:tcPr>
-            <w:tcW w:w="1569" w:type="dxa"/>
-          </w:tcPr>
-          <w:p>
-            <w:pPr>
-              <w:ind w:left="5"/>
-              <w:rPr>
-                <w:rFonts w:ascii="Cambria" w:eastAsia="Cambria" w:hAnsi="Cambria" w:cs="Cambria"/>
-              </w:rPr>
-            </w:pPr>
-            <w:r>
-              <w:rPr>
-                <w:rFonts w:ascii="Cambria" w:eastAsia="Cambria" w:hAnsi="Cambria" w:cs="Cambria"/>
-              </w:rPr>
-              <w:t>Ninguno</w:t>
-            </w:r>
+              <w:t>a</w:t>
+            </w:r>
+            <w:r>
+              <w:rPr>
+                <w:rFonts w:ascii="Cambria" w:eastAsia="Cambria" w:hAnsi="Cambria" w:cs="Cambria"/>
+              </w:rPr>
+              <w:t>liado</w:t>
+            </w:r>
+            <w:r>
+              <w:rPr>
+                <w:rFonts w:ascii="Cambria" w:eastAsia="Cambria" w:hAnsi="Cambria" w:cs="Cambria"/>
+              </w:rPr>
+              <w:t>: Aliado</w:t>
+            </w:r>
+          </w:p>
+        </w:tc>
+        <w:tc>
+          <w:tcPr>
+            <w:tcW w:w="1521" w:type="dxa"/>
+          </w:tcPr>
+          <w:p>
+            <w:pPr>
+              <w:ind w:left="5"/>
+              <w:rPr>
+                <w:rFonts w:ascii="Cambria" w:eastAsia="Cambria" w:hAnsi="Cambria" w:cs="Cambria"/>
+              </w:rPr>
+            </w:pPr>
+            <w:proofErr w:type="spellStart"/>
+            <w:r>
+              <w:rPr>
+                <w:rFonts w:ascii="Cambria" w:eastAsia="Cambria" w:hAnsi="Cambria" w:cs="Cambria"/>
+              </w:rPr>
+              <w:t>void</w:t>
+            </w:r>
+            <w:proofErr w:type="spellEnd"/>
           </w:p>
         </w:tc>
         <w:tc>
@@ -25236,38 +24733,20 @@
         </w:tc>
         <w:tc>
           <w:tcPr>
-            <w:tcW w:w="2851" w:type="dxa"/>
-          </w:tcPr>
-          <w:p>
-            <w:pPr>
-              <w:ind w:left="5"/>
-              <w:rPr>
-                <w:rFonts w:ascii="Cambria" w:eastAsia="Cambria" w:hAnsi="Cambria" w:cs="Cambria"/>
-              </w:rPr>
-            </w:pPr>
-            <w:r>
-              <w:rPr>
-                <w:rFonts w:ascii="Cambria" w:eastAsia="Cambria" w:hAnsi="Cambria" w:cs="Cambria"/>
-              </w:rPr>
-              <w:t xml:space="preserve">Muestra al usuario que puede hacer </w:t>
-            </w:r>
-            <w:r>
-              <w:rPr>
-                <w:rFonts w:ascii="Cambria" w:eastAsia="Cambria" w:hAnsi="Cambria" w:cs="Cambria"/>
-              </w:rPr>
-              <w:t>cierto aliado</w:t>
-            </w:r>
-            <w:r>
-              <w:rPr>
-                <w:rFonts w:ascii="Cambria" w:eastAsia="Cambria" w:hAnsi="Cambria" w:cs="Cambria"/>
-              </w:rPr>
-              <w:t xml:space="preserve">, </w:t>
-            </w:r>
-            <w:r>
-              <w:rPr>
-                <w:rFonts w:ascii="Cambria" w:eastAsia="Cambria" w:hAnsi="Cambria" w:cs="Cambria"/>
-              </w:rPr>
-              <w:t>y le pide que elija que hará el aliado.</w:t>
+            <w:tcW w:w="2655" w:type="dxa"/>
+          </w:tcPr>
+          <w:p>
+            <w:pPr>
+              <w:ind w:left="5"/>
+              <w:rPr>
+                <w:rFonts w:ascii="Cambria" w:eastAsia="Cambria" w:hAnsi="Cambria" w:cs="Cambria"/>
+              </w:rPr>
+            </w:pPr>
+            <w:r>
+              <w:rPr>
+                <w:rFonts w:ascii="Cambria" w:eastAsia="Cambria" w:hAnsi="Cambria" w:cs="Cambria"/>
+              </w:rPr>
+              <w:t>Muestra al usuario que puede hacer cierto aliado, y le pide que elija que hará el aliado.</w:t>
             </w:r>
           </w:p>
           <w:p>
@@ -25304,7 +24783,7 @@
         </w:tc>
         <w:tc>
           <w:tcPr>
-            <w:tcW w:w="1917" w:type="dxa"/>
+            <w:tcW w:w="2161" w:type="dxa"/>
           </w:tcPr>
           <w:p>
             <w:pPr>
@@ -25318,6 +24797,18 @@
                 <w:rFonts w:ascii="Cambria" w:eastAsia="Cambria" w:hAnsi="Cambria" w:cs="Cambria"/>
               </w:rPr>
             </w:pPr>
+            <w:r>
+              <w:rPr>
+                <w:rFonts w:ascii="Cambria" w:eastAsia="Cambria" w:hAnsi="Cambria" w:cs="Cambria"/>
+              </w:rPr>
+              <w:t xml:space="preserve">lista de </w:t>
+            </w:r>
+            <w:r>
+              <w:rPr>
+                <w:rFonts w:ascii="Cambria" w:eastAsia="Cambria" w:hAnsi="Cambria" w:cs="Cambria"/>
+              </w:rPr>
+              <w:t xml:space="preserve">Acciones: </w:t>
+            </w:r>
             <w:proofErr w:type="spellStart"/>
             <w:r>
               <w:rPr>
@@ -25350,21 +24841,23 @@
         </w:tc>
         <w:tc>
           <w:tcPr>
-            <w:tcW w:w="1569" w:type="dxa"/>
-          </w:tcPr>
-          <w:p>
-            <w:pPr>
-              <w:ind w:left="5"/>
-              <w:rPr>
-                <w:rFonts w:ascii="Cambria" w:eastAsia="Cambria" w:hAnsi="Cambria" w:cs="Cambria"/>
-              </w:rPr>
-            </w:pPr>
-            <w:r>
-              <w:rPr>
-                <w:rFonts w:ascii="Cambria" w:eastAsia="Cambria" w:hAnsi="Cambria" w:cs="Cambria"/>
-              </w:rPr>
-              <w:t>Ninguno</w:t>
-            </w:r>
+            <w:tcW w:w="1521" w:type="dxa"/>
+          </w:tcPr>
+          <w:p>
+            <w:pPr>
+              <w:ind w:left="5"/>
+              <w:rPr>
+                <w:rFonts w:ascii="Cambria" w:eastAsia="Cambria" w:hAnsi="Cambria" w:cs="Cambria"/>
+              </w:rPr>
+            </w:pPr>
+            <w:proofErr w:type="spellStart"/>
+            <w:r>
+              <w:rPr>
+                <w:rFonts w:ascii="Cambria" w:eastAsia="Cambria" w:hAnsi="Cambria" w:cs="Cambria"/>
+              </w:rPr>
+              <w:t>void</w:t>
+            </w:r>
+            <w:proofErr w:type="spellEnd"/>
           </w:p>
         </w:tc>
         <w:tc>
@@ -25387,32 +24880,20 @@
         </w:tc>
         <w:tc>
           <w:tcPr>
-            <w:tcW w:w="2851" w:type="dxa"/>
-          </w:tcPr>
-          <w:p>
-            <w:pPr>
-              <w:ind w:left="5"/>
-              <w:rPr>
-                <w:rFonts w:ascii="Cambria" w:eastAsia="Cambria" w:hAnsi="Cambria" w:cs="Cambria"/>
-              </w:rPr>
-            </w:pPr>
-            <w:r>
-              <w:rPr>
-                <w:rFonts w:ascii="Cambria" w:eastAsia="Cambria" w:hAnsi="Cambria" w:cs="Cambria"/>
-              </w:rPr>
-              <w:t xml:space="preserve">Muestra al usuario </w:t>
-            </w:r>
-            <w:r>
-              <w:rPr>
-                <w:rFonts w:ascii="Cambria" w:eastAsia="Cambria" w:hAnsi="Cambria" w:cs="Cambria"/>
-              </w:rPr>
-              <w:t xml:space="preserve">que acciones están preparadas para hacerse </w:t>
-            </w:r>
-            <w:r>
-              <w:rPr>
-                <w:rFonts w:ascii="Cambria" w:eastAsia="Cambria" w:hAnsi="Cambria" w:cs="Cambria"/>
-              </w:rPr>
-              <w:t>en el combate.</w:t>
+            <w:tcW w:w="2655" w:type="dxa"/>
+          </w:tcPr>
+          <w:p>
+            <w:pPr>
+              <w:ind w:left="5"/>
+              <w:rPr>
+                <w:rFonts w:ascii="Cambria" w:eastAsia="Cambria" w:hAnsi="Cambria" w:cs="Cambria"/>
+              </w:rPr>
+            </w:pPr>
+            <w:r>
+              <w:rPr>
+                <w:rFonts w:ascii="Cambria" w:eastAsia="Cambria" w:hAnsi="Cambria" w:cs="Cambria"/>
+              </w:rPr>
+              <w:t>Muestra al usuario que acciones están preparadas para hacerse en el combate.</w:t>
             </w:r>
           </w:p>
           <w:p>
@@ -25449,7 +24930,7 @@
         </w:tc>
         <w:tc>
           <w:tcPr>
-            <w:tcW w:w="1917" w:type="dxa"/>
+            <w:tcW w:w="2161" w:type="dxa"/>
           </w:tcPr>
           <w:p>
             <w:pPr>
@@ -25463,6 +24944,24 @@
                 <w:rFonts w:ascii="Cambria" w:eastAsia="Cambria" w:hAnsi="Cambria" w:cs="Cambria"/>
               </w:rPr>
             </w:pPr>
+            <w:r>
+              <w:rPr>
+                <w:rFonts w:ascii="Cambria" w:eastAsia="Cambria" w:hAnsi="Cambria" w:cs="Cambria"/>
+              </w:rPr>
+              <w:t>L</w:t>
+            </w:r>
+            <w:r>
+              <w:rPr>
+                <w:rFonts w:ascii="Cambria" w:eastAsia="Cambria" w:hAnsi="Cambria" w:cs="Cambria"/>
+              </w:rPr>
+              <w:t>ista</w:t>
+            </w:r>
+            <w:r>
+              <w:rPr>
+                <w:rFonts w:ascii="Cambria" w:eastAsia="Cambria" w:hAnsi="Cambria" w:cs="Cambria"/>
+              </w:rPr>
+              <w:t xml:space="preserve"> de Combatientes: </w:t>
+            </w:r>
             <w:proofErr w:type="spellStart"/>
             <w:r>
               <w:rPr>
@@ -25481,21 +24980,23 @@
         </w:tc>
         <w:tc>
           <w:tcPr>
-            <w:tcW w:w="1569" w:type="dxa"/>
-          </w:tcPr>
-          <w:p>
-            <w:pPr>
-              <w:ind w:left="5"/>
-              <w:rPr>
-                <w:rFonts w:ascii="Cambria" w:eastAsia="Cambria" w:hAnsi="Cambria" w:cs="Cambria"/>
-              </w:rPr>
-            </w:pPr>
-            <w:r>
-              <w:rPr>
-                <w:rFonts w:ascii="Cambria" w:eastAsia="Cambria" w:hAnsi="Cambria" w:cs="Cambria"/>
-              </w:rPr>
-              <w:t>Ninguno</w:t>
-            </w:r>
+            <w:tcW w:w="1521" w:type="dxa"/>
+          </w:tcPr>
+          <w:p>
+            <w:pPr>
+              <w:ind w:left="5"/>
+              <w:rPr>
+                <w:rFonts w:ascii="Cambria" w:eastAsia="Cambria" w:hAnsi="Cambria" w:cs="Cambria"/>
+              </w:rPr>
+            </w:pPr>
+            <w:proofErr w:type="spellStart"/>
+            <w:r>
+              <w:rPr>
+                <w:rFonts w:ascii="Cambria" w:eastAsia="Cambria" w:hAnsi="Cambria" w:cs="Cambria"/>
+              </w:rPr>
+              <w:t>void</w:t>
+            </w:r>
+            <w:proofErr w:type="spellEnd"/>
           </w:p>
         </w:tc>
         <w:tc>
@@ -25518,7 +25019,7 @@
         </w:tc>
         <w:tc>
           <w:tcPr>
-            <w:tcW w:w="2851" w:type="dxa"/>
+            <w:tcW w:w="2655" w:type="dxa"/>
           </w:tcPr>
           <w:p>
             <w:pPr>
@@ -25563,19 +25064,13 @@
               <w:rPr>
                 <w:rFonts w:ascii="Cambria" w:eastAsia="Cambria" w:hAnsi="Cambria" w:cs="Cambria"/>
               </w:rPr>
-              <w:t>Verificar</w:t>
-            </w:r>
-            <w:r>
-              <w:rPr>
-                <w:rFonts w:ascii="Cambria" w:eastAsia="Cambria" w:hAnsi="Cambria" w:cs="Cambria"/>
-              </w:rPr>
-              <w:t xml:space="preserve"> Combatiente</w:t>
-            </w:r>
-          </w:p>
-        </w:tc>
-        <w:tc>
-          <w:tcPr>
-            <w:tcW w:w="1917" w:type="dxa"/>
+              <w:t>Verificar Combatiente</w:t>
+            </w:r>
+          </w:p>
+        </w:tc>
+        <w:tc>
+          <w:tcPr>
+            <w:tcW w:w="2161" w:type="dxa"/>
           </w:tcPr>
           <w:p>
             <w:pPr>
@@ -25593,27 +25088,35 @@
               <w:rPr>
                 <w:rFonts w:ascii="Cambria" w:eastAsia="Cambria" w:hAnsi="Cambria" w:cs="Cambria"/>
               </w:rPr>
+              <w:t xml:space="preserve">Combatiente: </w:t>
+            </w:r>
+            <w:r>
+              <w:rPr>
+                <w:rFonts w:ascii="Cambria" w:eastAsia="Cambria" w:hAnsi="Cambria" w:cs="Cambria"/>
+              </w:rPr>
               <w:t>Combatiente</w:t>
             </w:r>
           </w:p>
         </w:tc>
         <w:tc>
           <w:tcPr>
-            <w:tcW w:w="1569" w:type="dxa"/>
-          </w:tcPr>
-          <w:p>
-            <w:pPr>
-              <w:ind w:left="5"/>
-              <w:rPr>
-                <w:rFonts w:ascii="Cambria" w:eastAsia="Cambria" w:hAnsi="Cambria" w:cs="Cambria"/>
-              </w:rPr>
-            </w:pPr>
-            <w:r>
-              <w:rPr>
-                <w:rFonts w:ascii="Cambria" w:eastAsia="Cambria" w:hAnsi="Cambria" w:cs="Cambria"/>
-              </w:rPr>
-              <w:t>Ninguno</w:t>
-            </w:r>
+            <w:tcW w:w="1521" w:type="dxa"/>
+          </w:tcPr>
+          <w:p>
+            <w:pPr>
+              <w:ind w:left="5"/>
+              <w:rPr>
+                <w:rFonts w:ascii="Cambria" w:eastAsia="Cambria" w:hAnsi="Cambria" w:cs="Cambria"/>
+              </w:rPr>
+            </w:pPr>
+            <w:proofErr w:type="spellStart"/>
+            <w:r>
+              <w:rPr>
+                <w:rFonts w:ascii="Cambria" w:eastAsia="Cambria" w:hAnsi="Cambria" w:cs="Cambria"/>
+              </w:rPr>
+              <w:t>void</w:t>
+            </w:r>
+            <w:proofErr w:type="spellEnd"/>
           </w:p>
         </w:tc>
         <w:tc>
@@ -25636,26 +25139,20 @@
         </w:tc>
         <w:tc>
           <w:tcPr>
-            <w:tcW w:w="2851" w:type="dxa"/>
-          </w:tcPr>
-          <w:p>
-            <w:pPr>
-              <w:ind w:left="5"/>
-              <w:rPr>
-                <w:rFonts w:ascii="Cambria" w:eastAsia="Cambria" w:hAnsi="Cambria" w:cs="Cambria"/>
-              </w:rPr>
-            </w:pPr>
-            <w:r>
-              <w:rPr>
-                <w:rFonts w:ascii="Cambria" w:eastAsia="Cambria" w:hAnsi="Cambria" w:cs="Cambria"/>
-              </w:rPr>
-              <w:t>Muestra al usuario el estado actual de un Combatiente</w:t>
-            </w:r>
-            <w:r>
-              <w:rPr>
-                <w:rFonts w:ascii="Cambria" w:eastAsia="Cambria" w:hAnsi="Cambria" w:cs="Cambria"/>
-              </w:rPr>
-              <w:t>.</w:t>
+            <w:tcW w:w="2655" w:type="dxa"/>
+          </w:tcPr>
+          <w:p>
+            <w:pPr>
+              <w:ind w:left="5"/>
+              <w:rPr>
+                <w:rFonts w:ascii="Cambria" w:eastAsia="Cambria" w:hAnsi="Cambria" w:cs="Cambria"/>
+              </w:rPr>
+            </w:pPr>
+            <w:r>
+              <w:rPr>
+                <w:rFonts w:ascii="Cambria" w:eastAsia="Cambria" w:hAnsi="Cambria" w:cs="Cambria"/>
+              </w:rPr>
+              <w:t>Muestra al usuario el estado actual de un Combatiente.</w:t>
             </w:r>
           </w:p>
           <w:p>
@@ -25693,7 +25190,7 @@
         </w:tc>
         <w:tc>
           <w:tcPr>
-            <w:tcW w:w="1917" w:type="dxa"/>
+            <w:tcW w:w="2161" w:type="dxa"/>
           </w:tcPr>
           <w:p>
             <w:pPr>
@@ -25711,27 +25208,41 @@
               <w:rPr>
                 <w:rFonts w:ascii="Cambria" w:eastAsia="Cambria" w:hAnsi="Cambria" w:cs="Cambria"/>
               </w:rPr>
+              <w:t xml:space="preserve">Acción: </w:t>
+            </w:r>
+            <w:r>
+              <w:rPr>
+                <w:rFonts w:ascii="Cambria" w:eastAsia="Cambria" w:hAnsi="Cambria" w:cs="Cambria"/>
+              </w:rPr>
+              <w:t xml:space="preserve"> </w:t>
+            </w:r>
+            <w:r>
+              <w:rPr>
+                <w:rFonts w:ascii="Cambria" w:eastAsia="Cambria" w:hAnsi="Cambria" w:cs="Cambria"/>
+              </w:rPr>
               <w:t>Acción</w:t>
             </w:r>
           </w:p>
         </w:tc>
         <w:tc>
           <w:tcPr>
-            <w:tcW w:w="1569" w:type="dxa"/>
-          </w:tcPr>
-          <w:p>
-            <w:pPr>
-              <w:ind w:left="5"/>
-              <w:rPr>
-                <w:rFonts w:ascii="Cambria" w:eastAsia="Cambria" w:hAnsi="Cambria" w:cs="Cambria"/>
-              </w:rPr>
-            </w:pPr>
-            <w:r>
-              <w:rPr>
-                <w:rFonts w:ascii="Cambria" w:eastAsia="Cambria" w:hAnsi="Cambria" w:cs="Cambria"/>
-              </w:rPr>
-              <w:t>Ninguno</w:t>
-            </w:r>
+            <w:tcW w:w="1521" w:type="dxa"/>
+          </w:tcPr>
+          <w:p>
+            <w:pPr>
+              <w:ind w:left="5"/>
+              <w:rPr>
+                <w:rFonts w:ascii="Cambria" w:eastAsia="Cambria" w:hAnsi="Cambria" w:cs="Cambria"/>
+              </w:rPr>
+            </w:pPr>
+            <w:proofErr w:type="spellStart"/>
+            <w:r>
+              <w:rPr>
+                <w:rFonts w:ascii="Cambria" w:eastAsia="Cambria" w:hAnsi="Cambria" w:cs="Cambria"/>
+              </w:rPr>
+              <w:t>void</w:t>
+            </w:r>
+            <w:proofErr w:type="spellEnd"/>
           </w:p>
         </w:tc>
         <w:tc>
@@ -25754,7 +25265,7 @@
         </w:tc>
         <w:tc>
           <w:tcPr>
-            <w:tcW w:w="2851" w:type="dxa"/>
+            <w:tcW w:w="2655" w:type="dxa"/>
           </w:tcPr>
           <w:p>
             <w:pPr>
@@ -25817,7 +25328,7 @@
         </w:trPr>
         <w:tc>
           <w:tcPr>
-            <w:tcW w:w="1435" w:type="dxa"/>
+            <w:tcW w:w="1357" w:type="dxa"/>
           </w:tcPr>
           <w:p>
             <w:pPr>
@@ -25839,7 +25350,7 @@
         </w:tc>
         <w:tc>
           <w:tcPr>
-            <w:tcW w:w="1710" w:type="dxa"/>
+            <w:tcW w:w="2161" w:type="dxa"/>
           </w:tcPr>
           <w:p>
             <w:pPr>
@@ -25868,7 +25379,7 @@
         </w:tc>
         <w:tc>
           <w:tcPr>
-            <w:tcW w:w="1620" w:type="dxa"/>
+            <w:tcW w:w="1580" w:type="dxa"/>
           </w:tcPr>
           <w:p>
             <w:pPr>
@@ -25919,7 +25430,7 @@
         </w:tc>
         <w:tc>
           <w:tcPr>
-            <w:tcW w:w="3100" w:type="dxa"/>
+            <w:tcW w:w="2767" w:type="dxa"/>
           </w:tcPr>
           <w:p>
             <w:pPr>
@@ -25946,7 +25457,7 @@
         </w:trPr>
         <w:tc>
           <w:tcPr>
-            <w:tcW w:w="1435" w:type="dxa"/>
+            <w:tcW w:w="1357" w:type="dxa"/>
           </w:tcPr>
           <w:p>
             <w:pPr>
@@ -25959,19 +25470,13 @@
               <w:rPr>
                 <w:rFonts w:ascii="Cambria" w:eastAsia="Cambria" w:hAnsi="Cambria" w:cs="Cambria"/>
               </w:rPr>
-              <w:t>Ninguno</w:t>
-            </w:r>
-            <w:r>
-              <w:rPr>
-                <w:rFonts w:ascii="Cambria" w:eastAsia="Cambria" w:hAnsi="Cambria" w:cs="Cambria"/>
-              </w:rPr>
-              <w:t xml:space="preserve"> </w:t>
-            </w:r>
-          </w:p>
-        </w:tc>
-        <w:tc>
-          <w:tcPr>
-            <w:tcW w:w="1710" w:type="dxa"/>
+              <w:t xml:space="preserve">Ninguno </w:t>
+            </w:r>
+          </w:p>
+        </w:tc>
+        <w:tc>
+          <w:tcPr>
+            <w:tcW w:w="2161" w:type="dxa"/>
           </w:tcPr>
           <w:p>
             <w:pPr>
@@ -25985,7 +25490,7 @@
         </w:tc>
         <w:tc>
           <w:tcPr>
-            <w:tcW w:w="1620" w:type="dxa"/>
+            <w:tcW w:w="1580" w:type="dxa"/>
           </w:tcPr>
           <w:p>
             <w:pPr>
@@ -26010,135 +25515,8 @@
         </w:tc>
         <w:tc>
           <w:tcPr>
-            <w:tcW w:w="3100" w:type="dxa"/>
-          </w:tcPr>
-          <w:p>
-            <w:pPr>
-              <w:ind w:left="5"/>
-              <w:rPr>
-                <w:rFonts w:ascii="Cambria" w:eastAsia="Cambria" w:hAnsi="Cambria" w:cs="Cambria"/>
-              </w:rPr>
-            </w:pPr>
-          </w:p>
-        </w:tc>
-      </w:tr>
-      <w:tr>
-        <w:trPr>
-          <w:trHeight w:val="795"/>
-        </w:trPr>
-        <w:tc>
-          <w:tcPr>
-            <w:tcW w:w="1435" w:type="dxa"/>
-          </w:tcPr>
-          <w:p>
-            <w:pPr>
-              <w:ind w:left="20"/>
-              <w:rPr>
-                <w:rFonts w:ascii="Cambria" w:eastAsia="Cambria" w:hAnsi="Cambria" w:cs="Cambria"/>
-              </w:rPr>
-            </w:pPr>
-            <w:r>
-              <w:rPr>
-                <w:rFonts w:ascii="Cambria" w:eastAsia="Cambria" w:hAnsi="Cambria" w:cs="Cambria"/>
-              </w:rPr>
-              <w:lastRenderedPageBreak/>
-              <w:t>Elegir objetivo</w:t>
-            </w:r>
-          </w:p>
-        </w:tc>
-        <w:tc>
-          <w:tcPr>
-            <w:tcW w:w="1710" w:type="dxa"/>
-          </w:tcPr>
-          <w:p>
-            <w:pPr>
-              <w:pStyle w:val="ListParagraph"/>
-              <w:numPr>
-                <w:ilvl w:val="0"/>
-                <w:numId w:val="5"/>
-              </w:numPr>
-              <w:ind w:left="504"/>
-              <w:rPr>
-                <w:rFonts w:ascii="Cambria" w:eastAsia="Cambria" w:hAnsi="Cambria" w:cs="Cambria"/>
-              </w:rPr>
-            </w:pPr>
-            <w:r>
-              <w:rPr>
-                <w:rFonts w:ascii="Cambria" w:eastAsia="Cambria" w:hAnsi="Cambria" w:cs="Cambria"/>
-              </w:rPr>
-              <w:t xml:space="preserve">posibles Objetivos: </w:t>
-            </w:r>
-            <w:proofErr w:type="spellStart"/>
-            <w:r>
-              <w:rPr>
-                <w:rFonts w:ascii="Cambria" w:eastAsia="Cambria" w:hAnsi="Cambria" w:cs="Cambria"/>
-              </w:rPr>
-              <w:t>ArrayList</w:t>
-            </w:r>
-            <w:proofErr w:type="spellEnd"/>
-            <w:r>
-              <w:rPr>
-                <w:rFonts w:ascii="Cambria" w:eastAsia="Cambria" w:hAnsi="Cambria" w:cs="Cambria"/>
-              </w:rPr>
-              <w:t xml:space="preserve"> &lt;Combatiente&gt;</w:t>
-            </w:r>
-          </w:p>
-        </w:tc>
-        <w:tc>
-          <w:tcPr>
-            <w:tcW w:w="1620" w:type="dxa"/>
-          </w:tcPr>
-          <w:p>
-            <w:pPr>
-              <w:ind w:left="5"/>
-              <w:rPr>
-                <w:rFonts w:ascii="Cambria" w:eastAsia="Cambria" w:hAnsi="Cambria" w:cs="Cambria"/>
-              </w:rPr>
-            </w:pPr>
-            <w:r>
-              <w:rPr>
-                <w:rFonts w:ascii="Cambria" w:eastAsia="Cambria" w:hAnsi="Cambria" w:cs="Cambria"/>
-              </w:rPr>
-              <w:t>Combatiente</w:t>
-            </w:r>
-          </w:p>
-        </w:tc>
-        <w:tc>
-          <w:tcPr>
-            <w:tcW w:w="1310" w:type="dxa"/>
-          </w:tcPr>
-          <w:p>
-            <w:pPr>
-              <w:rPr>
-                <w:rFonts w:ascii="Cambria" w:eastAsia="Cambria" w:hAnsi="Cambria" w:cs="Cambria"/>
-              </w:rPr>
-            </w:pPr>
-            <w:r>
-              <w:rPr>
-                <w:rFonts w:ascii="Cambria" w:eastAsia="Cambria" w:hAnsi="Cambria" w:cs="Cambria"/>
-              </w:rPr>
-              <w:t>Privada</w:t>
-            </w:r>
-          </w:p>
-        </w:tc>
-        <w:tc>
-          <w:tcPr>
-            <w:tcW w:w="3100" w:type="dxa"/>
-          </w:tcPr>
-          <w:p>
-            <w:pPr>
-              <w:ind w:left="5"/>
-              <w:rPr>
-                <w:rFonts w:ascii="Cambria" w:eastAsia="Cambria" w:hAnsi="Cambria" w:cs="Cambria"/>
-              </w:rPr>
-            </w:pPr>
-            <w:r>
-              <w:rPr>
-                <w:rFonts w:ascii="Cambria" w:eastAsia="Cambria" w:hAnsi="Cambria" w:cs="Cambria"/>
-              </w:rPr>
-              <w:t>Es un método auxiliar, cuyo propósito es elegir un Combatiente aleatorio de la lista de posibles objetivos.</w:t>
-            </w:r>
-          </w:p>
+            <w:tcW w:w="2767" w:type="dxa"/>
+          </w:tcPr>
           <w:p>
             <w:pPr>
               <w:ind w:left="5"/>
@@ -26517,7 +25895,6 @@
         <w:rPr>
           <w:rFonts w:ascii="Cambria" w:eastAsia="Cambria" w:hAnsi="Cambria" w:cs="Cambria"/>
         </w:rPr>
-        <w:lastRenderedPageBreak/>
         <w:t xml:space="preserve">GitHub: colocar aquí la URL: </w:t>
       </w:r>
     </w:p>
@@ -28219,6 +27596,7 @@
   <w:style w:type="character" w:default="1" w:styleId="DefaultParagraphFont">
     <w:name w:val="Default Paragraph Font"/>
     <w:uiPriority w:val="1"/>
+    <w:semiHidden/>
     <w:unhideWhenUsed/>
   </w:style>
   <w:style w:type="table" w:default="1" w:styleId="TableNormal">

</xml_diff>

<commit_message>
feat(Enemies): created models for Enemy entitys. They are still pending of testing. Also upgraded Action model to have different constructors
</commit_message>
<xml_diff>
--- a/Analisis de programa.docx
+++ b/Analisis de programa.docx
@@ -10245,7 +10245,13 @@
               <w:rPr>
                 <w:rFonts w:ascii="Cambria" w:eastAsia="Cambria" w:hAnsi="Cambria" w:cs="Cambria"/>
               </w:rPr>
-              <w:t>1 = al recibir daño</w:t>
+              <w:t>1</w:t>
+            </w:r>
+            <w:r>
+              <w:rPr>
+                <w:rFonts w:ascii="Cambria" w:eastAsia="Cambria" w:hAnsi="Cambria" w:cs="Cambria"/>
+              </w:rPr>
+              <w:t xml:space="preserve"> = al recibir daño</w:t>
             </w:r>
           </w:p>
           <w:p>
@@ -10263,7 +10269,13 @@
               <w:rPr>
                 <w:rFonts w:ascii="Cambria" w:eastAsia="Cambria" w:hAnsi="Cambria" w:cs="Cambria"/>
               </w:rPr>
-              <w:t>2 = al tener 50% de vida</w:t>
+              <w:t>2</w:t>
+            </w:r>
+            <w:r>
+              <w:rPr>
+                <w:rFonts w:ascii="Cambria" w:eastAsia="Cambria" w:hAnsi="Cambria" w:cs="Cambria"/>
+              </w:rPr>
+              <w:t xml:space="preserve"> = al tener 50% de vida</w:t>
             </w:r>
           </w:p>
           <w:p>
@@ -10281,7 +10293,13 @@
               <w:rPr>
                 <w:rFonts w:ascii="Cambria" w:eastAsia="Cambria" w:hAnsi="Cambria" w:cs="Cambria"/>
               </w:rPr>
-              <w:t xml:space="preserve">3 = al tener </w:t>
+              <w:t>3</w:t>
+            </w:r>
+            <w:r>
+              <w:rPr>
+                <w:rFonts w:ascii="Cambria" w:eastAsia="Cambria" w:hAnsi="Cambria" w:cs="Cambria"/>
+              </w:rPr>
+              <w:t xml:space="preserve"> = al tener </w:t>
             </w:r>
             <w:r>
               <w:rPr>

</xml_diff>